<commit_message>
Updated Project Review for team 2
</commit_message>
<xml_diff>
--- a/Project Plan/Project Plan Review for Team 2.docx
+++ b/Project Plan/Project Plan Review for Team 2.docx
@@ -1,6 +1,6 @@
 
 <file path=word/document.xml><?xml version="1.0" encoding="utf-8"?>
-<w:document xmlns:wpc="http://schemas.microsoft.com/office/word/2010/wordprocessingCanvas" xmlns:mc="http://schemas.openxmlformats.org/markup-compatibility/2006" xmlns:o="urn:schemas-microsoft-com:office:office" xmlns:r="http://schemas.openxmlformats.org/officeDocument/2006/relationships" xmlns:m="http://schemas.openxmlformats.org/officeDocument/2006/math" xmlns:v="urn:schemas-microsoft-com:vml" xmlns:wp14="http://schemas.microsoft.com/office/word/2010/wordprocessingDrawing" xmlns:wp="http://schemas.openxmlformats.org/drawingml/2006/wordprocessingDrawing" xmlns:w10="urn:schemas-microsoft-com:office:word" xmlns:w="http://schemas.openxmlformats.org/wordprocessingml/2006/main" xmlns:w14="http://schemas.microsoft.com/office/word/2010/wordml" xmlns:wpg="http://schemas.microsoft.com/office/word/2010/wordprocessingGroup" xmlns:wpi="http://schemas.microsoft.com/office/word/2010/wordprocessingInk" xmlns:wne="http://schemas.microsoft.com/office/word/2006/wordml" xmlns:wps="http://schemas.microsoft.com/office/word/2010/wordprocessingShape" mc:Ignorable="w14 wp14">
+<w:document xmlns:wpc="http://schemas.microsoft.com/office/word/2010/wordprocessingCanvas" xmlns:mo="http://schemas.microsoft.com/office/mac/office/2008/main" xmlns:mc="http://schemas.openxmlformats.org/markup-compatibility/2006" xmlns:mv="urn:schemas-microsoft-com:mac:vml" xmlns:o="urn:schemas-microsoft-com:office:office" xmlns:r="http://schemas.openxmlformats.org/officeDocument/2006/relationships" xmlns:m="http://schemas.openxmlformats.org/officeDocument/2006/math" xmlns:v="urn:schemas-microsoft-com:vml" xmlns:wp14="http://schemas.microsoft.com/office/word/2010/wordprocessingDrawing" xmlns:wp="http://schemas.openxmlformats.org/drawingml/2006/wordprocessingDrawing" xmlns:w10="urn:schemas-microsoft-com:office:word" xmlns:w="http://schemas.openxmlformats.org/wordprocessingml/2006/main" xmlns:w14="http://schemas.microsoft.com/office/word/2010/wordml" xmlns:wpg="http://schemas.microsoft.com/office/word/2010/wordprocessingGroup" xmlns:wpi="http://schemas.microsoft.com/office/word/2010/wordprocessingInk" xmlns:wne="http://schemas.microsoft.com/office/word/2006/wordml" xmlns:wps="http://schemas.microsoft.com/office/word/2010/wordprocessingShape" mc:Ignorable="w14 wp14">
   <w:body>
     <w:p>
       <w:pPr>
@@ -137,7 +137,15 @@
         <w:rPr>
           <w:rFonts w:ascii="Times New Roman" w:hAnsi="Times New Roman" w:cs="Times New Roman"/>
         </w:rPr>
-        <w:t>Deliverables only mention three prototypes.  Why not focus on completing one before working on the other two interfaces.</w:t>
+        <w:t>Deliverables only mention three prototypes.  Why not focus on completing one before working on the other two i</w:t>
+      </w:r>
+      <w:bookmarkStart w:id="0" w:name="_GoBack"/>
+      <w:bookmarkEnd w:id="0"/>
+      <w:r>
+        <w:rPr>
+          <w:rFonts w:ascii="Times New Roman" w:hAnsi="Times New Roman" w:cs="Times New Roman"/>
+        </w:rPr>
+        <w:t>nterfaces.</w:t>
       </w:r>
     </w:p>
     <w:p>
@@ -179,27 +187,143 @@
         </w:rPr>
         <w:t xml:space="preserve">There appear to be inconsistencies in how the application will be </w:t>
       </w:r>
+      <w:r>
+        <w:rPr>
+          <w:rFonts w:ascii="Times New Roman" w:hAnsi="Times New Roman" w:cs="Times New Roman"/>
+        </w:rPr>
+        <w:t>developed;</w:t>
+      </w:r>
+      <w:r>
+        <w:rPr>
+          <w:rFonts w:ascii="Times New Roman" w:hAnsi="Times New Roman" w:cs="Times New Roman"/>
+        </w:rPr>
+        <w:t xml:space="preserve"> the dependencies indicate the testing is done after coding but Quality Assurance the</w:t>
+      </w:r>
+      <w:r>
+        <w:rPr>
+          <w:rFonts w:ascii="Times New Roman" w:hAnsi="Times New Roman" w:cs="Times New Roman"/>
+        </w:rPr>
+        <w:t xml:space="preserve"> use of Test Driven Development</w:t>
+      </w:r>
+      <w:r>
+        <w:rPr>
+          <w:rFonts w:ascii="Times New Roman" w:hAnsi="Times New Roman" w:cs="Times New Roman"/>
+        </w:rPr>
+        <w:t xml:space="preserve"> </w:t>
+      </w:r>
       <w:proofErr w:type="gramStart"/>
       <w:r>
         <w:rPr>
           <w:rFonts w:ascii="Times New Roman" w:hAnsi="Times New Roman" w:cs="Times New Roman"/>
         </w:rPr>
-        <w:t>developed,</w:t>
+        <w:t>would</w:t>
       </w:r>
       <w:proofErr w:type="gramEnd"/>
       <w:r>
         <w:rPr>
           <w:rFonts w:ascii="Times New Roman" w:hAnsi="Times New Roman" w:cs="Times New Roman"/>
         </w:rPr>
-        <w:t xml:space="preserve"> the dependencies indicate the testing is done after coding but Quality Assurance the use of Test Driven Development.   This would imply the test cases need to be developed before or during coding not after.</w:t>
-      </w:r>
-      <w:bookmarkStart w:id="0" w:name="_GoBack"/>
-      <w:bookmarkEnd w:id="0"/>
-      <w:r>
-        <w:rPr>
-          <w:rFonts w:ascii="Times New Roman" w:hAnsi="Times New Roman" w:cs="Times New Roman"/>
-        </w:rPr>
-        <w:t xml:space="preserve">  </w:t>
+        <w:t xml:space="preserve"> imply </w:t>
+      </w:r>
+      <w:proofErr w:type="gramStart"/>
+      <w:r>
+        <w:rPr>
+          <w:rFonts w:ascii="Times New Roman" w:hAnsi="Times New Roman" w:cs="Times New Roman"/>
+        </w:rPr>
+        <w:t xml:space="preserve">that </w:t>
+      </w:r>
+      <w:r>
+        <w:rPr>
+          <w:rFonts w:ascii="Times New Roman" w:hAnsi="Times New Roman" w:cs="Times New Roman"/>
+        </w:rPr>
+        <w:t>the test cases need</w:t>
+      </w:r>
+      <w:proofErr w:type="gramEnd"/>
+      <w:r>
+        <w:rPr>
+          <w:rFonts w:ascii="Times New Roman" w:hAnsi="Times New Roman" w:cs="Times New Roman"/>
+        </w:rPr>
+        <w:t xml:space="preserve"> to be developed before or during coding not after.  </w:t>
+      </w:r>
+    </w:p>
+    <w:p>
+      <w:pPr>
+        <w:pStyle w:val="ListParagraph"/>
+        <w:numPr>
+          <w:ilvl w:val="0"/>
+          <w:numId w:val="1"/>
+        </w:numPr>
+        <w:spacing w:line="480" w:lineRule="auto"/>
+        <w:ind w:left="720" w:hanging="720"/>
+        <w:rPr>
+          <w:rFonts w:ascii="Times New Roman" w:hAnsi="Times New Roman" w:cs="Times New Roman"/>
+        </w:rPr>
+      </w:pPr>
+      <w:r>
+        <w:rPr>
+          <w:rFonts w:ascii="Times New Roman" w:hAnsi="Times New Roman" w:cs="Times New Roman"/>
+        </w:rPr>
+        <w:t>Critical Path has the tasks out of order.</w:t>
+      </w:r>
+    </w:p>
+    <w:p>
+      <w:pPr>
+        <w:pStyle w:val="ListParagraph"/>
+        <w:numPr>
+          <w:ilvl w:val="0"/>
+          <w:numId w:val="1"/>
+        </w:numPr>
+        <w:spacing w:line="480" w:lineRule="auto"/>
+        <w:ind w:left="720" w:hanging="720"/>
+        <w:rPr>
+          <w:rFonts w:ascii="Times New Roman" w:hAnsi="Times New Roman" w:cs="Times New Roman"/>
+        </w:rPr>
+      </w:pPr>
+      <w:r>
+        <w:rPr>
+          <w:rFonts w:ascii="Times New Roman" w:hAnsi="Times New Roman" w:cs="Times New Roman"/>
+        </w:rPr>
+        <w:t>In activities section coding has backend and database.  The database is apart of the back end, so if you are going to separate it, the other portions of the backend should also be separated and made sub tasks.</w:t>
+      </w:r>
+    </w:p>
+    <w:p>
+      <w:pPr>
+        <w:pStyle w:val="ListParagraph"/>
+        <w:numPr>
+          <w:ilvl w:val="0"/>
+          <w:numId w:val="1"/>
+        </w:numPr>
+        <w:spacing w:line="480" w:lineRule="auto"/>
+        <w:ind w:left="720" w:hanging="720"/>
+        <w:rPr>
+          <w:rFonts w:ascii="Times New Roman" w:hAnsi="Times New Roman" w:cs="Times New Roman"/>
+        </w:rPr>
+      </w:pPr>
+      <w:r>
+        <w:rPr>
+          <w:rFonts w:ascii="Times New Roman" w:hAnsi="Times New Roman" w:cs="Times New Roman"/>
+        </w:rPr>
+        <w:t xml:space="preserve">Acceptance testing does not make sense.  If this is the method of testing followed you are performing Beta Testing.  Acceptance testing involves comparing the resulting program against the specified requirements. </w:t>
+      </w:r>
+    </w:p>
+    <w:p>
+      <w:pPr>
+        <w:pStyle w:val="ListParagraph"/>
+        <w:numPr>
+          <w:ilvl w:val="0"/>
+          <w:numId w:val="1"/>
+        </w:numPr>
+        <w:spacing w:line="480" w:lineRule="auto"/>
+        <w:ind w:left="720" w:hanging="720"/>
+        <w:rPr>
+          <w:rFonts w:ascii="Times New Roman" w:hAnsi="Times New Roman" w:cs="Times New Roman"/>
+        </w:rPr>
+      </w:pPr>
+      <w:r>
+        <w:rPr>
+          <w:rFonts w:ascii="Times New Roman" w:hAnsi="Times New Roman" w:cs="Times New Roman"/>
+        </w:rPr>
+        <w:t xml:space="preserve">Delivery should tell how and when the product should be delivered.  </w:t>
       </w:r>
     </w:p>
     <w:sectPr>
@@ -213,7 +337,7 @@
 </file>
 
 <file path=word/numbering.xml><?xml version="1.0" encoding="utf-8"?>
-<w:numbering xmlns:wpc="http://schemas.microsoft.com/office/word/2010/wordprocessingCanvas" xmlns:mc="http://schemas.openxmlformats.org/markup-compatibility/2006" xmlns:o="urn:schemas-microsoft-com:office:office" xmlns:r="http://schemas.openxmlformats.org/officeDocument/2006/relationships" xmlns:m="http://schemas.openxmlformats.org/officeDocument/2006/math" xmlns:v="urn:schemas-microsoft-com:vml" xmlns:wp14="http://schemas.microsoft.com/office/word/2010/wordprocessingDrawing" xmlns:wp="http://schemas.openxmlformats.org/drawingml/2006/wordprocessingDrawing" xmlns:w10="urn:schemas-microsoft-com:office:word" xmlns:w="http://schemas.openxmlformats.org/wordprocessingml/2006/main" xmlns:w14="http://schemas.microsoft.com/office/word/2010/wordml" xmlns:wpg="http://schemas.microsoft.com/office/word/2010/wordprocessingGroup" xmlns:wpi="http://schemas.microsoft.com/office/word/2010/wordprocessingInk" xmlns:wne="http://schemas.microsoft.com/office/word/2006/wordml" xmlns:wps="http://schemas.microsoft.com/office/word/2010/wordprocessingShape" mc:Ignorable="w14 wp14">
+<w:numbering xmlns:wpc="http://schemas.microsoft.com/office/word/2010/wordprocessingCanvas" xmlns:mo="http://schemas.microsoft.com/office/mac/office/2008/main" xmlns:mc="http://schemas.openxmlformats.org/markup-compatibility/2006" xmlns:mv="urn:schemas-microsoft-com:mac:vml" xmlns:o="urn:schemas-microsoft-com:office:office" xmlns:r="http://schemas.openxmlformats.org/officeDocument/2006/relationships" xmlns:m="http://schemas.openxmlformats.org/officeDocument/2006/math" xmlns:v="urn:schemas-microsoft-com:vml" xmlns:wp14="http://schemas.microsoft.com/office/word/2010/wordprocessingDrawing" xmlns:wp="http://schemas.openxmlformats.org/drawingml/2006/wordprocessingDrawing" xmlns:w10="urn:schemas-microsoft-com:office:word" xmlns:w="http://schemas.openxmlformats.org/wordprocessingml/2006/main" xmlns:w14="http://schemas.microsoft.com/office/word/2010/wordml" xmlns:wpg="http://schemas.microsoft.com/office/word/2010/wordprocessingGroup" xmlns:wpi="http://schemas.microsoft.com/office/word/2010/wordprocessingInk" xmlns:wne="http://schemas.microsoft.com/office/word/2006/wordml" xmlns:wps="http://schemas.microsoft.com/office/word/2010/wordprocessingShape" mc:Ignorable="w14 wp14">
   <w:abstractNum w:abstractNumId="0">
     <w:nsid w:val="31DA2D4C"/>
     <w:multiLevelType w:val="hybridMultilevel"/>
@@ -319,7 +443,7 @@
     </w:rPrDefault>
     <w:pPrDefault/>
   </w:docDefaults>
-  <w:latentStyles w:defLockedState="0" w:defUIPriority="99" w:defSemiHidden="1" w:defUnhideWhenUsed="1" w:defQFormat="0" w:count="267">
+  <w:latentStyles w:defLockedState="0" w:defUIPriority="99" w:defSemiHidden="1" w:defUnhideWhenUsed="1" w:defQFormat="0" w:count="276">
     <w:lsdException w:name="Normal" w:semiHidden="0" w:uiPriority="0" w:unhideWhenUsed="0" w:qFormat="1"/>
     <w:lsdException w:name="heading 1" w:semiHidden="0" w:uiPriority="9" w:unhideWhenUsed="0" w:qFormat="1"/>
     <w:lsdException w:name="heading 2" w:uiPriority="9" w:qFormat="1"/>
@@ -539,7 +663,7 @@
 </file>
 
 <file path=word/stylesWithEffects.xml><?xml version="1.0" encoding="utf-8"?>
-<w:styles xmlns:wpc="http://schemas.microsoft.com/office/word/2010/wordprocessingCanvas" xmlns:mc="http://schemas.openxmlformats.org/markup-compatibility/2006" xmlns:o="urn:schemas-microsoft-com:office:office" xmlns:r="http://schemas.openxmlformats.org/officeDocument/2006/relationships" xmlns:m="http://schemas.openxmlformats.org/officeDocument/2006/math" xmlns:v="urn:schemas-microsoft-com:vml" xmlns:wp14="http://schemas.microsoft.com/office/word/2010/wordprocessingDrawing" xmlns:wp="http://schemas.openxmlformats.org/drawingml/2006/wordprocessingDrawing" xmlns:w10="urn:schemas-microsoft-com:office:word" xmlns:w="http://schemas.openxmlformats.org/wordprocessingml/2006/main" xmlns:w14="http://schemas.microsoft.com/office/word/2010/wordml" xmlns:wpg="http://schemas.microsoft.com/office/word/2010/wordprocessingGroup" xmlns:wpi="http://schemas.microsoft.com/office/word/2010/wordprocessingInk" xmlns:wne="http://schemas.microsoft.com/office/word/2006/wordml" xmlns:wps="http://schemas.microsoft.com/office/word/2010/wordprocessingShape" mc:Ignorable="w14 wp14">
+<w:styles xmlns:wpc="http://schemas.microsoft.com/office/word/2010/wordprocessingCanvas" xmlns:mo="http://schemas.microsoft.com/office/mac/office/2008/main" xmlns:mc="http://schemas.openxmlformats.org/markup-compatibility/2006" xmlns:mv="urn:schemas-microsoft-com:mac:vml" xmlns:o="urn:schemas-microsoft-com:office:office" xmlns:r="http://schemas.openxmlformats.org/officeDocument/2006/relationships" xmlns:m="http://schemas.openxmlformats.org/officeDocument/2006/math" xmlns:v="urn:schemas-microsoft-com:vml" xmlns:wp14="http://schemas.microsoft.com/office/word/2010/wordprocessingDrawing" xmlns:wp="http://schemas.openxmlformats.org/drawingml/2006/wordprocessingDrawing" xmlns:w10="urn:schemas-microsoft-com:office:word" xmlns:w="http://schemas.openxmlformats.org/wordprocessingml/2006/main" xmlns:w14="http://schemas.microsoft.com/office/word/2010/wordml" xmlns:wpg="http://schemas.microsoft.com/office/word/2010/wordprocessingGroup" xmlns:wpi="http://schemas.microsoft.com/office/word/2010/wordprocessingInk" xmlns:wne="http://schemas.microsoft.com/office/word/2006/wordml" xmlns:wps="http://schemas.microsoft.com/office/word/2010/wordprocessingShape" mc:Ignorable="w14 wp14">
   <w:docDefaults>
     <w:rPrDefault>
       <w:rPr>
@@ -551,7 +675,7 @@
     </w:rPrDefault>
     <w:pPrDefault/>
   </w:docDefaults>
-  <w:latentStyles w:defLockedState="0" w:defUIPriority="99" w:defSemiHidden="1" w:defUnhideWhenUsed="1" w:defQFormat="0" w:count="267">
+  <w:latentStyles w:defLockedState="0" w:defUIPriority="99" w:defSemiHidden="1" w:defUnhideWhenUsed="1" w:defQFormat="0" w:count="276">
     <w:lsdException w:name="Normal" w:semiHidden="0" w:uiPriority="0" w:unhideWhenUsed="0" w:qFormat="1"/>
     <w:lsdException w:name="heading 1" w:semiHidden="0" w:uiPriority="9" w:unhideWhenUsed="0" w:qFormat="1"/>
     <w:lsdException w:name="heading 2" w:uiPriority="9" w:qFormat="1"/>

</xml_diff>